<commit_message>
Incremento Aula dia 19-03-2024
</commit_message>
<xml_diff>
--- a/Aula_12_03_2025.docx
+++ b/Aula_12_03_2025.docx
@@ -2345,6 +2345,21 @@
       <w:pPr>
         <w:spacing w:after="0" w:line="240" w:lineRule="auto"/>
       </w:pPr>
+    </w:p>
+    <w:p>
+      <w:pPr>
+        <w:spacing w:after="0" w:line="240" w:lineRule="auto"/>
+      </w:pPr>
+    </w:p>
+    <w:p>
+      <w:pPr>
+        <w:spacing w:after="0" w:line="240" w:lineRule="auto"/>
+      </w:pPr>
+    </w:p>
+    <w:p>
+      <w:pPr>
+        <w:spacing w:after="0" w:line="240" w:lineRule="auto"/>
+      </w:pPr>
       <w:r>
         <w:rPr>
           <w:noProof/>
@@ -2352,13 +2367,13 @@
         <mc:AlternateContent>
           <mc:Choice Requires="wps">
             <w:drawing>
-              <wp:anchor distT="0" distB="0" distL="114300" distR="114300" simplePos="0" relativeHeight="251664384" behindDoc="0" locked="0" layoutInCell="1" allowOverlap="1" wp14:anchorId="272AE5B5" wp14:editId="5F120BF2">
+              <wp:anchor distT="0" distB="0" distL="114300" distR="114300" simplePos="0" relativeHeight="251664384" behindDoc="0" locked="0" layoutInCell="1" allowOverlap="1" wp14:anchorId="272AE5B5" wp14:editId="3B11DEF1">
                 <wp:simplePos x="0" y="0"/>
                 <wp:positionH relativeFrom="column">
-                  <wp:posOffset>3230880</wp:posOffset>
+                  <wp:posOffset>3314700</wp:posOffset>
                 </wp:positionH>
                 <wp:positionV relativeFrom="paragraph">
-                  <wp:posOffset>588644</wp:posOffset>
+                  <wp:posOffset>60960</wp:posOffset>
                 </wp:positionV>
                 <wp:extent cx="2857500" cy="200025"/>
                 <wp:effectExtent l="0" t="0" r="19050" b="28575"/>
@@ -2432,7 +2447,7 @@
           </mc:Choice>
           <mc:Fallback>
             <w:pict>
-              <v:rect w14:anchorId="272AE5B5" id="Retângulo 13" o:spid="_x0000_s1026" style="position:absolute;margin-left:254.4pt;margin-top:46.35pt;width:225pt;height:15.75pt;z-index:251664384;visibility:visible;mso-wrap-style:square;mso-width-percent:0;mso-height-percent:0;mso-wrap-distance-left:9pt;mso-wrap-distance-top:0;mso-wrap-distance-right:9pt;mso-wrap-distance-bottom:0;mso-position-horizontal:absolute;mso-position-horizontal-relative:text;mso-position-vertical:absolute;mso-position-vertical-relative:text;mso-width-percent:0;mso-height-percent:0;mso-width-relative:margin;mso-height-relative:margin;v-text-anchor:middle" o:gfxdata="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" fillcolor="white [3201]" strokecolor="#4472c4 [3204]" strokeweight="1pt">
+              <v:rect w14:anchorId="272AE5B5" id="Retângulo 13" o:spid="_x0000_s1026" style="position:absolute;margin-left:261pt;margin-top:4.8pt;width:225pt;height:15.75pt;z-index:251664384;visibility:visible;mso-wrap-style:square;mso-width-percent:0;mso-height-percent:0;mso-wrap-distance-left:9pt;mso-wrap-distance-top:0;mso-wrap-distance-right:9pt;mso-wrap-distance-bottom:0;mso-position-horizontal:absolute;mso-position-horizontal-relative:text;mso-position-vertical:absolute;mso-position-vertical-relative:text;mso-width-percent:0;mso-height-percent:0;mso-width-relative:margin;mso-height-relative:margin;v-text-anchor:middle" o:gfxdata="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" fillcolor="white [3201]" strokecolor="#4472c4 [3204]" strokeweight="1pt">
                 <v:textbox>
                   <w:txbxContent>
                     <w:p>
@@ -2465,13 +2480,13 @@
         <mc:AlternateContent>
           <mc:Choice Requires="wps">
             <w:drawing>
-              <wp:anchor distT="0" distB="0" distL="114300" distR="114300" simplePos="0" relativeHeight="251662336" behindDoc="0" locked="0" layoutInCell="1" allowOverlap="1" wp14:anchorId="3489EC84" wp14:editId="43B35559">
+              <wp:anchor distT="0" distB="0" distL="114300" distR="114300" simplePos="0" relativeHeight="251662336" behindDoc="0" locked="0" layoutInCell="1" allowOverlap="1" wp14:anchorId="3489EC84" wp14:editId="50164695">
                 <wp:simplePos x="0" y="0"/>
                 <wp:positionH relativeFrom="column">
-                  <wp:posOffset>297181</wp:posOffset>
+                  <wp:posOffset>381000</wp:posOffset>
                 </wp:positionH>
                 <wp:positionV relativeFrom="paragraph">
-                  <wp:posOffset>588645</wp:posOffset>
+                  <wp:posOffset>61595</wp:posOffset>
                 </wp:positionV>
                 <wp:extent cx="2857500" cy="190500"/>
                 <wp:effectExtent l="0" t="0" r="19050" b="19050"/>
@@ -2526,11 +2541,644 @@
           </mc:Choice>
           <mc:Fallback>
             <w:pict>
-              <v:rect w14:anchorId="2D38011C" id="Retângulo 12" o:spid="_x0000_s1026" style="position:absolute;margin-left:23.4pt;margin-top:46.35pt;width:225pt;height:15pt;z-index:251662336;visibility:visible;mso-wrap-style:square;mso-width-percent:0;mso-height-percent:0;mso-wrap-distance-left:9pt;mso-wrap-distance-top:0;mso-wrap-distance-right:9pt;mso-wrap-distance-bottom:0;mso-position-horizontal:absolute;mso-position-horizontal-relative:text;mso-position-vertical:absolute;mso-position-vertical-relative:text;mso-width-percent:0;mso-height-percent:0;mso-width-relative:margin;mso-height-relative:margin;v-text-anchor:middle" o:gfxdata="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" filled="f" strokecolor="#70ad47 [3209]" strokeweight="1pt"/>
+              <v:rect w14:anchorId="1C094524" id="Retângulo 12" o:spid="_x0000_s1026" style="position:absolute;margin-left:30pt;margin-top:4.85pt;width:225pt;height:15pt;z-index:251662336;visibility:visible;mso-wrap-style:square;mso-width-percent:0;mso-height-percent:0;mso-wrap-distance-left:9pt;mso-wrap-distance-top:0;mso-wrap-distance-right:9pt;mso-wrap-distance-bottom:0;mso-position-horizontal:absolute;mso-position-horizontal-relative:text;mso-position-vertical:absolute;mso-position-vertical-relative:text;mso-width-percent:0;mso-height-percent:0;mso-width-relative:margin;mso-height-relative:margin;v-text-anchor:middle" o:gfxdata="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" filled="f" strokecolor="#70ad47 [3209]" strokeweight="1pt"/>
             </w:pict>
           </mc:Fallback>
         </mc:AlternateContent>
       </w:r>
+    </w:p>
+    <w:p>
+      <w:pPr>
+        <w:spacing w:after="0" w:line="240" w:lineRule="auto"/>
+      </w:pPr>
+    </w:p>
+    <w:p>
+      <w:pPr>
+        <w:spacing w:after="0" w:line="240" w:lineRule="auto"/>
+      </w:pPr>
+    </w:p>
+    <w:p>
+      <w:pPr>
+        <w:spacing w:after="0" w:line="240" w:lineRule="auto"/>
+      </w:pPr>
+    </w:p>
+    <w:p>
+      <w:pPr>
+        <w:spacing w:after="0" w:line="240" w:lineRule="auto"/>
+      </w:pPr>
+    </w:p>
+    <w:p>
+      <w:pPr>
+        <w:spacing w:after="0" w:line="240" w:lineRule="auto"/>
+      </w:pPr>
+    </w:p>
+    <w:p>
+      <w:pPr>
+        <w:spacing w:after="0" w:line="240" w:lineRule="auto"/>
+      </w:pPr>
+    </w:p>
+    <w:p>
+      <w:pPr>
+        <w:spacing w:after="0" w:line="240" w:lineRule="auto"/>
+      </w:pPr>
+    </w:p>
+    <w:p>
+      <w:pPr>
+        <w:spacing w:after="0" w:line="240" w:lineRule="auto"/>
+      </w:pPr>
+    </w:p>
+    <w:p>
+      <w:pPr>
+        <w:spacing w:after="0" w:line="240" w:lineRule="auto"/>
+      </w:pPr>
+    </w:p>
+    <w:p>
+      <w:pPr>
+        <w:spacing w:after="0" w:line="240" w:lineRule="auto"/>
+      </w:pPr>
+    </w:p>
+    <w:p>
+      <w:pPr>
+        <w:spacing w:after="0" w:line="240" w:lineRule="auto"/>
+      </w:pPr>
+    </w:p>
+    <w:p>
+      <w:pPr>
+        <w:spacing w:after="0" w:line="240" w:lineRule="auto"/>
+        <w:rPr>
+          <w:b/>
+          <w:bCs/>
+          <w:sz w:val="28"/>
+          <w:szCs w:val="28"/>
+        </w:rPr>
+      </w:pPr>
+      <w:r>
+        <w:rPr>
+          <w:b/>
+          <w:bCs/>
+          <w:sz w:val="28"/>
+          <w:szCs w:val="28"/>
+        </w:rPr>
+        <w:t>Subtração -&gt; Mostrando o Resto da Divisão com Número Inteiros</w:t>
+      </w:r>
+    </w:p>
+    <w:p>
+      <w:pPr>
+        <w:spacing w:after="0" w:line="240" w:lineRule="auto"/>
+      </w:pPr>
+    </w:p>
+    <w:p>
+      <w:pPr>
+        <w:spacing w:after="0" w:line="240" w:lineRule="auto"/>
+        <w:rPr>
+          <w:color w:val="538135" w:themeColor="accent6" w:themeShade="BF"/>
+        </w:rPr>
+      </w:pPr>
+      <w:r>
+        <w:rPr>
+          <w:color w:val="538135" w:themeColor="accent6" w:themeShade="BF"/>
+        </w:rPr>
+        <w:t>#include &lt;</w:t>
+      </w:r>
+      <w:proofErr w:type="spellStart"/>
+      <w:r>
+        <w:rPr>
+          <w:color w:val="538135" w:themeColor="accent6" w:themeShade="BF"/>
+        </w:rPr>
+        <w:t>stdio.h</w:t>
+      </w:r>
+      <w:proofErr w:type="spellEnd"/>
+      <w:r>
+        <w:rPr>
+          <w:color w:val="538135" w:themeColor="accent6" w:themeShade="BF"/>
+        </w:rPr>
+        <w:t>&gt;</w:t>
+      </w:r>
+    </w:p>
+    <w:p>
+      <w:pPr>
+        <w:spacing w:after="0" w:line="240" w:lineRule="auto"/>
+      </w:pPr>
+      <w:r>
+        <w:drawing>
+          <wp:anchor distT="0" distB="0" distL="114300" distR="114300" simplePos="0" relativeHeight="251665408" behindDoc="1" locked="0" layoutInCell="1" allowOverlap="1" wp14:anchorId="368D082A" wp14:editId="6A91C1B1">
+            <wp:simplePos x="0" y="0"/>
+            <wp:positionH relativeFrom="column">
+              <wp:posOffset>3516630</wp:posOffset>
+            </wp:positionH>
+            <wp:positionV relativeFrom="paragraph">
+              <wp:posOffset>5715</wp:posOffset>
+            </wp:positionV>
+            <wp:extent cx="3200400" cy="1831975"/>
+            <wp:effectExtent l="0" t="0" r="0" b="0"/>
+            <wp:wrapTight wrapText="bothSides">
+              <wp:wrapPolygon edited="0">
+                <wp:start x="0" y="0"/>
+                <wp:lineTo x="0" y="21338"/>
+                <wp:lineTo x="21471" y="21338"/>
+                <wp:lineTo x="21471" y="0"/>
+                <wp:lineTo x="0" y="0"/>
+              </wp:wrapPolygon>
+            </wp:wrapTight>
+            <wp:docPr id="14" name="Imagem 14"/>
+            <wp:cNvGraphicFramePr>
+              <a:graphicFrameLocks xmlns:a="http://schemas.openxmlformats.org/drawingml/2006/main" noChangeAspect="1"/>
+            </wp:cNvGraphicFramePr>
+            <a:graphic xmlns:a="http://schemas.openxmlformats.org/drawingml/2006/main">
+              <a:graphicData uri="http://schemas.openxmlformats.org/drawingml/2006/picture">
+                <pic:pic xmlns:pic="http://schemas.openxmlformats.org/drawingml/2006/picture">
+                  <pic:nvPicPr>
+                    <pic:cNvPr id="1" name=""/>
+                    <pic:cNvPicPr/>
+                  </pic:nvPicPr>
+                  <pic:blipFill>
+                    <a:blip r:embed="rId15">
+                      <a:extLst>
+                        <a:ext uri="{28A0092B-C50C-407E-A947-70E740481C1C}">
+                          <a14:useLocalDpi xmlns:a14="http://schemas.microsoft.com/office/drawing/2010/main" val="0"/>
+                        </a:ext>
+                      </a:extLst>
+                    </a:blip>
+                    <a:stretch>
+                      <a:fillRect/>
+                    </a:stretch>
+                  </pic:blipFill>
+                  <pic:spPr>
+                    <a:xfrm>
+                      <a:off x="0" y="0"/>
+                      <a:ext cx="3200400" cy="1831975"/>
+                    </a:xfrm>
+                    <a:prstGeom prst="rect">
+                      <a:avLst/>
+                    </a:prstGeom>
+                  </pic:spPr>
+                </pic:pic>
+              </a:graphicData>
+            </a:graphic>
+            <wp14:sizeRelH relativeFrom="margin">
+              <wp14:pctWidth>0</wp14:pctWidth>
+            </wp14:sizeRelH>
+            <wp14:sizeRelV relativeFrom="margin">
+              <wp14:pctHeight>0</wp14:pctHeight>
+            </wp14:sizeRelV>
+          </wp:anchor>
+        </w:drawing>
+      </w:r>
+    </w:p>
+    <w:p>
+      <w:pPr>
+        <w:spacing w:after="0" w:line="240" w:lineRule="auto"/>
+      </w:pPr>
+      <w:proofErr w:type="spellStart"/>
+      <w:r>
+        <w:t>main</w:t>
+      </w:r>
+      <w:proofErr w:type="spellEnd"/>
+      <w:r>
+        <w:t xml:space="preserve"> </w:t>
+      </w:r>
+      <w:proofErr w:type="gramStart"/>
+      <w:r>
+        <w:t>(){</w:t>
+      </w:r>
+      <w:proofErr w:type="gramEnd"/>
+    </w:p>
+    <w:p>
+      <w:pPr>
+        <w:spacing w:after="0" w:line="240" w:lineRule="auto"/>
+      </w:pPr>
+      <w:r>
+        <w:tab/>
+      </w:r>
+      <w:proofErr w:type="spellStart"/>
+      <w:r>
+        <w:t>int</w:t>
+      </w:r>
+      <w:proofErr w:type="spellEnd"/>
+      <w:r>
+        <w:t xml:space="preserve"> a, b, </w:t>
+      </w:r>
+      <w:proofErr w:type="spellStart"/>
+      <w:proofErr w:type="gramStart"/>
+      <w:r>
+        <w:t>resultado,resto</w:t>
+      </w:r>
+      <w:proofErr w:type="spellEnd"/>
+      <w:proofErr w:type="gramEnd"/>
+      <w:r>
+        <w:t>;</w:t>
+      </w:r>
+    </w:p>
+    <w:p>
+      <w:pPr>
+        <w:spacing w:after="0" w:line="240" w:lineRule="auto"/>
+      </w:pPr>
+      <w:r>
+        <w:tab/>
+        <w:t>a = 345;</w:t>
+      </w:r>
+      <w:r>
+        <w:rPr>
+          <w:noProof/>
+        </w:rPr>
+        <w:t xml:space="preserve"> </w:t>
+      </w:r>
+    </w:p>
+    <w:p>
+      <w:pPr>
+        <w:spacing w:after="0" w:line="240" w:lineRule="auto"/>
+      </w:pPr>
+      <w:r>
+        <w:tab/>
+        <w:t>b = 10;</w:t>
+      </w:r>
+    </w:p>
+    <w:p>
+      <w:pPr>
+        <w:spacing w:after="0" w:line="240" w:lineRule="auto"/>
+      </w:pPr>
+      <w:r>
+        <w:tab/>
+        <w:t>resultado = a/b;</w:t>
+      </w:r>
+    </w:p>
+    <w:p>
+      <w:pPr>
+        <w:spacing w:after="0" w:line="240" w:lineRule="auto"/>
+      </w:pPr>
+      <w:r>
+        <w:tab/>
+      </w:r>
+      <w:proofErr w:type="spellStart"/>
+      <w:proofErr w:type="gramStart"/>
+      <w:r>
+        <w:t>printf</w:t>
+      </w:r>
+      <w:proofErr w:type="spellEnd"/>
+      <w:r>
+        <w:rPr>
+          <w:b/>
+          <w:bCs/>
+          <w:color w:val="0070C0"/>
+        </w:rPr>
+        <w:t>(</w:t>
+      </w:r>
+      <w:proofErr w:type="gramEnd"/>
+      <w:r>
+        <w:rPr>
+          <w:b/>
+          <w:bCs/>
+          <w:color w:val="0070C0"/>
+        </w:rPr>
+        <w:t>"%i / %i = %i\n</w:t>
+      </w:r>
+      <w:r>
+        <w:t>",</w:t>
+      </w:r>
+      <w:proofErr w:type="spellStart"/>
+      <w:r>
+        <w:t>a,b,resultado</w:t>
+      </w:r>
+      <w:proofErr w:type="spellEnd"/>
+      <w:r>
+        <w:t>);</w:t>
+      </w:r>
+    </w:p>
+    <w:p>
+      <w:pPr>
+        <w:spacing w:after="0" w:line="240" w:lineRule="auto"/>
+      </w:pPr>
+      <w:r>
+        <w:tab/>
+        <w:t xml:space="preserve">resto = </w:t>
+      </w:r>
+      <w:proofErr w:type="spellStart"/>
+      <w:r>
+        <w:t>a%b</w:t>
+      </w:r>
+      <w:proofErr w:type="spellEnd"/>
+      <w:r>
+        <w:t>;</w:t>
+      </w:r>
+    </w:p>
+    <w:p>
+      <w:pPr>
+        <w:spacing w:after="0" w:line="240" w:lineRule="auto"/>
+      </w:pPr>
+      <w:r>
+        <w:tab/>
+      </w:r>
+      <w:proofErr w:type="spellStart"/>
+      <w:proofErr w:type="gramStart"/>
+      <w:r>
+        <w:t>printf</w:t>
+      </w:r>
+      <w:proofErr w:type="spellEnd"/>
+      <w:r>
+        <w:t>(</w:t>
+      </w:r>
+      <w:proofErr w:type="gramEnd"/>
+      <w:r>
+        <w:t>"</w:t>
+      </w:r>
+      <w:r>
+        <w:rPr>
+          <w:b/>
+          <w:bCs/>
+          <w:color w:val="0070C0"/>
+        </w:rPr>
+        <w:t>resto = %</w:t>
+      </w:r>
+      <w:proofErr w:type="spellStart"/>
+      <w:r>
+        <w:rPr>
+          <w:b/>
+          <w:bCs/>
+          <w:color w:val="0070C0"/>
+        </w:rPr>
+        <w:t>i</w:t>
+      </w:r>
+      <w:r>
+        <w:t>",resto</w:t>
+      </w:r>
+      <w:proofErr w:type="spellEnd"/>
+      <w:r>
+        <w:t>);</w:t>
+      </w:r>
+    </w:p>
+    <w:p>
+      <w:pPr>
+        <w:spacing w:after="0" w:line="240" w:lineRule="auto"/>
+      </w:pPr>
+      <w:r>
+        <w:tab/>
+      </w:r>
+      <w:proofErr w:type="spellStart"/>
+      <w:proofErr w:type="gramStart"/>
+      <w:r>
+        <w:t>getch</w:t>
+      </w:r>
+      <w:proofErr w:type="spellEnd"/>
+      <w:r>
+        <w:t>(</w:t>
+      </w:r>
+      <w:proofErr w:type="gramEnd"/>
+      <w:r>
+        <w:t>);</w:t>
+      </w:r>
+    </w:p>
+    <w:p>
+      <w:pPr>
+        <w:spacing w:after="0" w:line="240" w:lineRule="auto"/>
+      </w:pPr>
+      <w:r>
+        <w:tab/>
+        <w:t>}</w:t>
+      </w:r>
+    </w:p>
+    <w:p>
+      <w:pPr>
+        <w:spacing w:after="0" w:line="240" w:lineRule="auto"/>
+      </w:pPr>
+    </w:p>
+    <w:p>
+      <w:pPr>
+        <w:spacing w:after="0" w:line="240" w:lineRule="auto"/>
+        <w:rPr>
+          <w:b/>
+          <w:bCs/>
+          <w:sz w:val="28"/>
+          <w:szCs w:val="28"/>
+        </w:rPr>
+      </w:pPr>
+      <w:r>
+        <w:rPr>
+          <w:b/>
+          <w:bCs/>
+          <w:sz w:val="28"/>
+          <w:szCs w:val="28"/>
+        </w:rPr>
+        <w:t xml:space="preserve">Funções Matemáticas – </w:t>
+      </w:r>
+      <w:proofErr w:type="spellStart"/>
+      <w:r>
+        <w:rPr>
+          <w:b/>
+          <w:bCs/>
+          <w:sz w:val="28"/>
+          <w:szCs w:val="28"/>
+        </w:rPr>
+        <w:t>math.h</w:t>
+      </w:r>
+      <w:proofErr w:type="spellEnd"/>
+    </w:p>
+    <w:p>
+      <w:pPr>
+        <w:spacing w:after="0" w:line="240" w:lineRule="auto"/>
+      </w:pPr>
+    </w:p>
+    <w:p>
+      <w:pPr>
+        <w:spacing w:after="0" w:line="240" w:lineRule="auto"/>
+      </w:pPr>
+      <w:r>
+        <w:t>Seno, Cosseno e Tangente</w:t>
+      </w:r>
+    </w:p>
+    <w:p>
+      <w:pPr>
+        <w:spacing w:after="0" w:line="240" w:lineRule="auto"/>
+      </w:pPr>
+    </w:p>
+    <w:p>
+      <w:pPr>
+        <w:spacing w:after="0" w:line="240" w:lineRule="auto"/>
+      </w:pPr>
+      <w:r>
+        <w:drawing>
+          <wp:inline distT="0" distB="0" distL="0" distR="0" wp14:anchorId="21DF2D1D" wp14:editId="73032512">
+            <wp:extent cx="3580583" cy="2714625"/>
+            <wp:effectExtent l="0" t="0" r="1270" b="0"/>
+            <wp:docPr id="15" name="Imagem 15"/>
+            <wp:cNvGraphicFramePr>
+              <a:graphicFrameLocks xmlns:a="http://schemas.openxmlformats.org/drawingml/2006/main" noChangeAspect="1"/>
+            </wp:cNvGraphicFramePr>
+            <a:graphic xmlns:a="http://schemas.openxmlformats.org/drawingml/2006/main">
+              <a:graphicData uri="http://schemas.openxmlformats.org/drawingml/2006/picture">
+                <pic:pic xmlns:pic="http://schemas.openxmlformats.org/drawingml/2006/picture">
+                  <pic:nvPicPr>
+                    <pic:cNvPr id="1" name=""/>
+                    <pic:cNvPicPr/>
+                  </pic:nvPicPr>
+                  <pic:blipFill>
+                    <a:blip r:embed="rId16"/>
+                    <a:stretch>
+                      <a:fillRect/>
+                    </a:stretch>
+                  </pic:blipFill>
+                  <pic:spPr>
+                    <a:xfrm>
+                      <a:off x="0" y="0"/>
+                      <a:ext cx="3596990" cy="2727064"/>
+                    </a:xfrm>
+                    <a:prstGeom prst="rect">
+                      <a:avLst/>
+                    </a:prstGeom>
+                  </pic:spPr>
+                </pic:pic>
+              </a:graphicData>
+            </a:graphic>
+          </wp:inline>
+        </w:drawing>
+      </w:r>
+    </w:p>
+    <w:p>
+      <w:pPr>
+        <w:spacing w:after="0" w:line="240" w:lineRule="auto"/>
+        <w:rPr>
+          <w:b/>
+          <w:bCs/>
+          <w:sz w:val="28"/>
+          <w:szCs w:val="28"/>
+        </w:rPr>
+      </w:pPr>
+      <w:r>
+        <w:rPr>
+          <w:b/>
+          <w:bCs/>
+          <w:sz w:val="28"/>
+          <w:szCs w:val="28"/>
+        </w:rPr>
+        <w:lastRenderedPageBreak/>
+        <w:t xml:space="preserve">Funções Matemáticas – </w:t>
+      </w:r>
+      <w:proofErr w:type="spellStart"/>
+      <w:r>
+        <w:rPr>
+          <w:b/>
+          <w:bCs/>
+          <w:sz w:val="28"/>
+          <w:szCs w:val="28"/>
+        </w:rPr>
+        <w:t>math.h</w:t>
+      </w:r>
+      <w:proofErr w:type="spellEnd"/>
+      <w:r>
+        <w:rPr>
+          <w:b/>
+          <w:bCs/>
+          <w:sz w:val="28"/>
+          <w:szCs w:val="28"/>
+        </w:rPr>
+        <w:t xml:space="preserve"> – Potenciação e Raiz</w:t>
+      </w:r>
+    </w:p>
+    <w:p>
+      <w:pPr>
+        <w:spacing w:after="0" w:line="240" w:lineRule="auto"/>
+      </w:pPr>
+    </w:p>
+    <w:p>
+      <w:pPr>
+        <w:spacing w:after="0" w:line="240" w:lineRule="auto"/>
+      </w:pPr>
+      <w:r>
+        <w:drawing>
+          <wp:inline distT="0" distB="0" distL="0" distR="0" wp14:anchorId="00F4065A" wp14:editId="2CA45555">
+            <wp:extent cx="3267531" cy="3772426"/>
+            <wp:effectExtent l="0" t="0" r="9525" b="0"/>
+            <wp:docPr id="16" name="Imagem 16"/>
+            <wp:cNvGraphicFramePr>
+              <a:graphicFrameLocks xmlns:a="http://schemas.openxmlformats.org/drawingml/2006/main" noChangeAspect="1"/>
+            </wp:cNvGraphicFramePr>
+            <a:graphic xmlns:a="http://schemas.openxmlformats.org/drawingml/2006/main">
+              <a:graphicData uri="http://schemas.openxmlformats.org/drawingml/2006/picture">
+                <pic:pic xmlns:pic="http://schemas.openxmlformats.org/drawingml/2006/picture">
+                  <pic:nvPicPr>
+                    <pic:cNvPr id="1" name=""/>
+                    <pic:cNvPicPr/>
+                  </pic:nvPicPr>
+                  <pic:blipFill>
+                    <a:blip r:embed="rId17"/>
+                    <a:stretch>
+                      <a:fillRect/>
+                    </a:stretch>
+                  </pic:blipFill>
+                  <pic:spPr>
+                    <a:xfrm>
+                      <a:off x="0" y="0"/>
+                      <a:ext cx="3267531" cy="3772426"/>
+                    </a:xfrm>
+                    <a:prstGeom prst="rect">
+                      <a:avLst/>
+                    </a:prstGeom>
+                  </pic:spPr>
+                </pic:pic>
+              </a:graphicData>
+            </a:graphic>
+          </wp:inline>
+        </w:drawing>
+      </w:r>
+    </w:p>
+    <w:p>
+      <w:pPr>
+        <w:spacing w:after="0" w:line="240" w:lineRule="auto"/>
+      </w:pPr>
+    </w:p>
+    <w:p>
+      <w:pPr>
+        <w:spacing w:after="0" w:line="240" w:lineRule="auto"/>
+      </w:pPr>
+    </w:p>
+    <w:p>
+      <w:pPr>
+        <w:spacing w:after="0" w:line="240" w:lineRule="auto"/>
+      </w:pPr>
+    </w:p>
+    <w:p>
+      <w:pPr>
+        <w:spacing w:after="0" w:line="240" w:lineRule="auto"/>
+      </w:pPr>
+    </w:p>
+    <w:p>
+      <w:pPr>
+        <w:spacing w:after="0" w:line="240" w:lineRule="auto"/>
+      </w:pPr>
+    </w:p>
+    <w:p>
+      <w:pPr>
+        <w:spacing w:after="0" w:line="240" w:lineRule="auto"/>
+      </w:pPr>
+    </w:p>
+    <w:p>
+      <w:pPr>
+        <w:spacing w:after="0" w:line="240" w:lineRule="auto"/>
+      </w:pPr>
+    </w:p>
+    <w:p>
+      <w:pPr>
+        <w:spacing w:after="0" w:line="240" w:lineRule="auto"/>
+      </w:pPr>
+    </w:p>
+    <w:p>
+      <w:pPr>
+        <w:spacing w:after="0" w:line="240" w:lineRule="auto"/>
+      </w:pPr>
+    </w:p>
+    <w:p>
+      <w:pPr>
+        <w:spacing w:after="0" w:line="240" w:lineRule="auto"/>
+      </w:pPr>
+    </w:p>
+    <w:p>
+      <w:pPr>
+        <w:spacing w:after="0" w:line="240" w:lineRule="auto"/>
+      </w:pPr>
+    </w:p>
+    <w:p>
+      <w:pPr>
+        <w:spacing w:after="0" w:line="240" w:lineRule="auto"/>
+      </w:pPr>
     </w:p>
     <w:sectPr>
       <w:pgSz w:w="11906" w:h="16838"/>

</xml_diff>